<commit_message>
Add Student, Professor Classes
</commit_message>
<xml_diff>
--- a/OmidTarabavar.docx
+++ b/OmidTarabavar.docx
@@ -1446,7 +1446,27 @@
           <w:rtl/>
           <w:lang w:bidi="fa-IR"/>
         </w:rPr>
-        <w:t>استاد اطلاعات محتوا را (نام محتوا، فایل محتوا) وارد کرده و گزینه ارسال را انتخاب می کند.</w:t>
+        <w:t xml:space="preserve">استاد اطلاعات محتوا را (نام محتوا، </w:t>
+      </w:r>
+      <w:r>
+        <w:rPr>
+          <w:rFonts w:asciiTheme="majorBidi" w:hAnsiTheme="majorBidi" w:cs="B Nazanin" w:hint="cs"/>
+          <w:sz w:val="28"/>
+          <w:szCs w:val="28"/>
+          <w:rtl/>
+          <w:lang w:bidi="fa-IR"/>
+        </w:rPr>
+        <w:t xml:space="preserve">لینک </w:t>
+      </w:r>
+      <w:r>
+        <w:rPr>
+          <w:rFonts w:asciiTheme="majorBidi" w:hAnsiTheme="majorBidi" w:cs="B Nazanin" w:hint="cs"/>
+          <w:sz w:val="28"/>
+          <w:szCs w:val="28"/>
+          <w:rtl/>
+          <w:lang w:bidi="fa-IR"/>
+        </w:rPr>
+        <w:t>فایل محتوا) وارد کرده و گزینه ارسال را انتخاب می کند.</w:t>
       </w:r>
     </w:p>
     <w:p>
@@ -2482,10 +2502,10 @@
           <w:noProof/>
         </w:rPr>
         <w:drawing>
-          <wp:inline distT="0" distB="0" distL="0" distR="0" wp14:anchorId="5A047688" wp14:editId="5388B455">
-            <wp:extent cx="5943600" cy="3013710"/>
+          <wp:inline distT="0" distB="0" distL="0" distR="0" wp14:anchorId="332D11A0" wp14:editId="6A5B7A86">
+            <wp:extent cx="5943600" cy="3012440"/>
             <wp:effectExtent l="0" t="0" r="0" b="0"/>
-            <wp:docPr id="1417659983" name="Picture 1"/>
+            <wp:docPr id="1123120405" name="Picture 1"/>
             <wp:cNvGraphicFramePr>
               <a:graphicFrameLocks xmlns:a="http://schemas.openxmlformats.org/drawingml/2006/main" noChangeAspect="1"/>
             </wp:cNvGraphicFramePr>
@@ -2514,7 +2534,7 @@
                   <pic:spPr bwMode="auto">
                     <a:xfrm>
                       <a:off x="0" y="0"/>
-                      <a:ext cx="5943600" cy="3013710"/>
+                      <a:ext cx="5943600" cy="3012440"/>
                     </a:xfrm>
                     <a:prstGeom prst="rect">
                       <a:avLst/>
@@ -2530,6 +2550,11 @@
           </wp:inline>
         </w:drawing>
       </w:r>
+    </w:p>
+    <w:p>
+      <w:pPr>
+        <w:pStyle w:val="NormalWeb"/>
+      </w:pPr>
     </w:p>
     <w:p>
       <w:pPr>

</xml_diff>

<commit_message>
Add StudentMenu, Update ProfessorMenu
</commit_message>
<xml_diff>
--- a/OmidTarabavar.docx
+++ b/OmidTarabavar.docx
@@ -942,7 +942,47 @@
           <w:rtl/>
           <w:lang w:bidi="fa-IR"/>
         </w:rPr>
-        <w:t>استاد اطلاعات درس را (عنوان درس، نام استاد، سرترم درس و نام دانشکده) وارد کرده و گزینه تکمیل ایجاد درس را انتخاب می کند</w:t>
+        <w:t>استاد اطلاعات درس را (عنوان درس، سرترم درس</w:t>
+      </w:r>
+      <w:r>
+        <w:rPr>
+          <w:rFonts w:asciiTheme="majorBidi" w:hAnsiTheme="majorBidi" w:cs="B Nazanin" w:hint="cs"/>
+          <w:sz w:val="28"/>
+          <w:szCs w:val="28"/>
+          <w:rtl/>
+          <w:lang w:bidi="fa-IR"/>
+        </w:rPr>
+        <w:t>،</w:t>
+      </w:r>
+      <w:r>
+        <w:rPr>
+          <w:rFonts w:asciiTheme="majorBidi" w:hAnsiTheme="majorBidi" w:cs="B Nazanin" w:hint="cs"/>
+          <w:sz w:val="28"/>
+          <w:szCs w:val="28"/>
+          <w:rtl/>
+          <w:lang w:bidi="fa-IR"/>
+        </w:rPr>
+        <w:t xml:space="preserve"> نام دانشکده</w:t>
+      </w:r>
+      <w:r>
+        <w:rPr>
+          <w:rFonts w:asciiTheme="majorBidi" w:hAnsiTheme="majorBidi" w:cs="B Nazanin" w:hint="cs"/>
+          <w:sz w:val="28"/>
+          <w:szCs w:val="28"/>
+          <w:rtl/>
+          <w:lang w:bidi="fa-IR"/>
+        </w:rPr>
+        <w:t xml:space="preserve"> و آیدی استاد</w:t>
+      </w:r>
+      <w:r>
+        <w:rPr>
+          <w:rFonts w:asciiTheme="majorBidi" w:hAnsiTheme="majorBidi" w:cs="B Nazanin" w:hint="cs"/>
+          <w:sz w:val="28"/>
+          <w:szCs w:val="28"/>
+          <w:rtl/>
+          <w:lang w:bidi="fa-IR"/>
+        </w:rPr>
+        <w:t>) وارد کرده و گزینه تکمیل ایجاد درس را انتخاب می کند</w:t>
       </w:r>
       <w:r>
         <w:rPr>
@@ -2502,7 +2542,7 @@
           <w:noProof/>
         </w:rPr>
         <w:drawing>
-          <wp:inline distT="0" distB="0" distL="0" distR="0" wp14:anchorId="332D11A0" wp14:editId="6A5B7A86">
+          <wp:inline distT="0" distB="0" distL="0" distR="0" wp14:anchorId="332D11A0" wp14:editId="6CC71DBC">
             <wp:extent cx="5943600" cy="3012440"/>
             <wp:effectExtent l="0" t="0" r="0" b="0"/>
             <wp:docPr id="1123120405" name="Picture 1"/>

</xml_diff>

<commit_message>
Add File Functionality, Update StudentMenu
</commit_message>
<xml_diff>
--- a/OmidTarabavar.docx
+++ b/OmidTarabavar.docx
@@ -1711,514 +1711,37 @@
           <w:rFonts w:asciiTheme="majorBidi" w:hAnsiTheme="majorBidi" w:cs="B Nazanin"/>
           <w:sz w:val="28"/>
           <w:szCs w:val="28"/>
-          <w:rtl/>
-          <w:lang w:bidi="fa-IR"/>
-        </w:rPr>
-      </w:pPr>
-      <w:r>
-        <w:rPr>
-          <w:rFonts w:asciiTheme="majorBidi" w:hAnsiTheme="majorBidi" w:cs="B Nazanin" w:hint="cs"/>
-          <w:sz w:val="28"/>
-          <w:szCs w:val="28"/>
-          <w:rtl/>
-          <w:lang w:bidi="fa-IR"/>
-        </w:rPr>
-        <w:t>سناریو 7: برگزاری آزمون توسط استاد</w:t>
-      </w:r>
-    </w:p>
-    <w:p>
-      <w:pPr>
-        <w:pStyle w:val="ListParagraph"/>
-        <w:numPr>
-          <w:ilvl w:val="0"/>
-          <w:numId w:val="17"/>
-        </w:numPr>
-        <w:bidi/>
-        <w:jc w:val="both"/>
-        <w:rPr>
-          <w:rFonts w:asciiTheme="majorBidi" w:hAnsiTheme="majorBidi" w:cs="B Nazanin"/>
-          <w:sz w:val="28"/>
-          <w:szCs w:val="28"/>
-          <w:lang w:bidi="fa-IR"/>
-        </w:rPr>
-      </w:pPr>
-      <w:r>
-        <w:rPr>
-          <w:rFonts w:asciiTheme="majorBidi" w:hAnsiTheme="majorBidi" w:cs="B Nazanin" w:hint="cs"/>
-          <w:sz w:val="28"/>
-          <w:szCs w:val="28"/>
-          <w:rtl/>
-          <w:lang w:bidi="fa-IR"/>
-        </w:rPr>
-        <w:t xml:space="preserve">استاد در صفحه ی درس گزینه </w:t>
-      </w:r>
-      <w:r>
-        <w:rPr>
-          <w:rFonts w:asciiTheme="majorBidi" w:hAnsiTheme="majorBidi" w:cs="B Nazanin" w:hint="cs"/>
-          <w:sz w:val="28"/>
-          <w:szCs w:val="28"/>
-          <w:rtl/>
-          <w:lang w:bidi="fa-IR"/>
-        </w:rPr>
-        <w:t>"</w:t>
-      </w:r>
-      <w:r>
-        <w:rPr>
-          <w:rFonts w:asciiTheme="majorBidi" w:hAnsiTheme="majorBidi" w:cs="B Nazanin" w:hint="cs"/>
-          <w:sz w:val="28"/>
-          <w:szCs w:val="28"/>
-          <w:rtl/>
-          <w:lang w:bidi="fa-IR"/>
-        </w:rPr>
-        <w:t>ایجاد آزمون</w:t>
-      </w:r>
-      <w:r>
-        <w:rPr>
-          <w:rFonts w:asciiTheme="majorBidi" w:hAnsiTheme="majorBidi" w:cs="Calibri" w:hint="cs"/>
-          <w:sz w:val="28"/>
-          <w:szCs w:val="28"/>
-          <w:rtl/>
-          <w:lang w:bidi="fa-IR"/>
-        </w:rPr>
-        <w:t xml:space="preserve">" </w:t>
-      </w:r>
-      <w:r>
-        <w:rPr>
-          <w:rFonts w:asciiTheme="majorBidi" w:hAnsiTheme="majorBidi" w:cs="B Nazanin" w:hint="cs"/>
-          <w:sz w:val="28"/>
-          <w:szCs w:val="28"/>
-          <w:rtl/>
-          <w:lang w:bidi="fa-IR"/>
-        </w:rPr>
-        <w:t>را انتخاب می کند.</w:t>
-      </w:r>
-    </w:p>
-    <w:p>
-      <w:pPr>
-        <w:pStyle w:val="ListParagraph"/>
-        <w:numPr>
-          <w:ilvl w:val="0"/>
-          <w:numId w:val="17"/>
-        </w:numPr>
-        <w:bidi/>
-        <w:jc w:val="both"/>
-        <w:rPr>
-          <w:rFonts w:asciiTheme="majorBidi" w:hAnsiTheme="majorBidi" w:cs="B Nazanin"/>
-          <w:sz w:val="28"/>
-          <w:szCs w:val="28"/>
-          <w:lang w:bidi="fa-IR"/>
-        </w:rPr>
-      </w:pPr>
-      <w:r>
-        <w:rPr>
-          <w:rFonts w:asciiTheme="majorBidi" w:hAnsiTheme="majorBidi" w:cs="B Nazanin" w:hint="cs"/>
-          <w:sz w:val="28"/>
-          <w:szCs w:val="28"/>
-          <w:rtl/>
-          <w:lang w:bidi="fa-IR"/>
-        </w:rPr>
-        <w:t>سیستم صفحه ی ایجاد آزمون را به استاد نمایش می دهد.</w:t>
-      </w:r>
-    </w:p>
-    <w:p>
-      <w:pPr>
-        <w:pStyle w:val="ListParagraph"/>
-        <w:numPr>
-          <w:ilvl w:val="0"/>
-          <w:numId w:val="18"/>
-        </w:numPr>
-        <w:bidi/>
-        <w:jc w:val="both"/>
-        <w:rPr>
-          <w:rFonts w:asciiTheme="majorBidi" w:hAnsiTheme="majorBidi" w:cs="B Nazanin"/>
-          <w:sz w:val="28"/>
-          <w:szCs w:val="28"/>
-          <w:lang w:bidi="fa-IR"/>
-        </w:rPr>
-      </w:pPr>
-      <w:r>
-        <w:rPr>
-          <w:rFonts w:asciiTheme="majorBidi" w:hAnsiTheme="majorBidi" w:cs="B Nazanin" w:hint="cs"/>
-          <w:sz w:val="28"/>
-          <w:szCs w:val="28"/>
-          <w:rtl/>
-          <w:lang w:bidi="fa-IR"/>
-        </w:rPr>
-        <w:t>استاد اطلاعات آزمون را (عنوان آزمون، زمان برگزاری، سوالات و پاسخ نامه) وارد کرده و گزینه تکمیل ایجاد آزمون را انتخاب می کند.</w:t>
-      </w:r>
-    </w:p>
-    <w:p>
-      <w:pPr>
-        <w:pStyle w:val="ListParagraph"/>
-        <w:numPr>
-          <w:ilvl w:val="0"/>
-          <w:numId w:val="18"/>
-        </w:numPr>
-        <w:bidi/>
-        <w:jc w:val="both"/>
-        <w:rPr>
-          <w:rFonts w:asciiTheme="majorBidi" w:hAnsiTheme="majorBidi" w:cs="B Nazanin"/>
-          <w:sz w:val="28"/>
-          <w:szCs w:val="28"/>
-          <w:lang w:bidi="fa-IR"/>
-        </w:rPr>
-      </w:pPr>
-      <w:r>
-        <w:rPr>
-          <w:rFonts w:asciiTheme="majorBidi" w:hAnsiTheme="majorBidi" w:cs="B Nazanin" w:hint="cs"/>
-          <w:sz w:val="28"/>
-          <w:szCs w:val="28"/>
-          <w:rtl/>
-          <w:lang w:bidi="fa-IR"/>
-        </w:rPr>
-        <w:t>سیستم</w:t>
-      </w:r>
-      <w:r>
-        <w:rPr>
-          <w:rFonts w:asciiTheme="majorBidi" w:hAnsiTheme="majorBidi" w:cs="B Nazanin" w:hint="cs"/>
-          <w:sz w:val="28"/>
-          <w:szCs w:val="28"/>
-          <w:rtl/>
-          <w:lang w:bidi="fa-IR"/>
-        </w:rPr>
-        <w:t xml:space="preserve"> اطلاعات آزمون و سوالات را دریافت کرده، آزمون را ایجاد کرده و آن را در صفحه درس در اختیار دانشجویان قرار می دهد</w:t>
-      </w:r>
-      <w:r>
-        <w:rPr>
-          <w:rFonts w:asciiTheme="majorBidi" w:hAnsiTheme="majorBidi" w:cs="B Nazanin" w:hint="cs"/>
-          <w:sz w:val="28"/>
-          <w:szCs w:val="28"/>
-          <w:rtl/>
-          <w:lang w:bidi="fa-IR"/>
-        </w:rPr>
-        <w:t>.</w:t>
-      </w:r>
-    </w:p>
-    <w:p>
-      <w:pPr>
-        <w:bidi/>
-        <w:jc w:val="both"/>
-        <w:rPr>
-          <w:rFonts w:asciiTheme="majorBidi" w:hAnsiTheme="majorBidi" w:cs="B Nazanin"/>
-          <w:sz w:val="28"/>
-          <w:szCs w:val="28"/>
-          <w:rtl/>
-          <w:lang w:bidi="fa-IR"/>
-        </w:rPr>
-      </w:pPr>
-    </w:p>
-    <w:p>
-      <w:pPr>
-        <w:bidi/>
-        <w:jc w:val="both"/>
-        <w:rPr>
-          <w:rFonts w:asciiTheme="majorBidi" w:hAnsiTheme="majorBidi" w:cs="B Nazanin"/>
-          <w:sz w:val="28"/>
-          <w:szCs w:val="28"/>
-          <w:rtl/>
-          <w:lang w:bidi="fa-IR"/>
-        </w:rPr>
-      </w:pPr>
-      <w:r>
-        <w:rPr>
-          <w:rFonts w:asciiTheme="majorBidi" w:hAnsiTheme="majorBidi" w:cs="B Nazanin" w:hint="cs"/>
-          <w:sz w:val="28"/>
-          <w:szCs w:val="28"/>
-          <w:rtl/>
-          <w:lang w:bidi="fa-IR"/>
-        </w:rPr>
-        <w:t>سناریو 8: شرکت در آزمون توسط دانشجویان</w:t>
-      </w:r>
-    </w:p>
-    <w:p>
-      <w:pPr>
-        <w:pStyle w:val="ListParagraph"/>
-        <w:numPr>
-          <w:ilvl w:val="0"/>
-          <w:numId w:val="19"/>
-        </w:numPr>
-        <w:bidi/>
-        <w:jc w:val="both"/>
-        <w:rPr>
-          <w:rFonts w:asciiTheme="majorBidi" w:hAnsiTheme="majorBidi" w:cs="B Nazanin"/>
-          <w:sz w:val="28"/>
-          <w:szCs w:val="28"/>
-          <w:lang w:bidi="fa-IR"/>
-        </w:rPr>
-      </w:pPr>
-      <w:r>
-        <w:rPr>
-          <w:rFonts w:asciiTheme="majorBidi" w:hAnsiTheme="majorBidi" w:cs="B Nazanin" w:hint="cs"/>
-          <w:sz w:val="28"/>
-          <w:szCs w:val="28"/>
-          <w:rtl/>
-          <w:lang w:bidi="fa-IR"/>
-        </w:rPr>
-        <w:t>دانشجو از لیست دروس خود، درس مورد نظر را انتخاب می کند.</w:t>
-      </w:r>
-    </w:p>
-    <w:p>
-      <w:pPr>
-        <w:pStyle w:val="ListParagraph"/>
-        <w:numPr>
-          <w:ilvl w:val="0"/>
-          <w:numId w:val="19"/>
-        </w:numPr>
-        <w:bidi/>
-        <w:jc w:val="both"/>
-        <w:rPr>
-          <w:rFonts w:asciiTheme="majorBidi" w:hAnsiTheme="majorBidi" w:cs="B Nazanin"/>
-          <w:sz w:val="28"/>
-          <w:szCs w:val="28"/>
-          <w:lang w:bidi="fa-IR"/>
-        </w:rPr>
-      </w:pPr>
-      <w:r>
-        <w:rPr>
-          <w:rFonts w:asciiTheme="majorBidi" w:hAnsiTheme="majorBidi" w:cs="B Nazanin" w:hint="cs"/>
-          <w:sz w:val="28"/>
-          <w:szCs w:val="28"/>
-          <w:rtl/>
-          <w:lang w:bidi="fa-IR"/>
-        </w:rPr>
-        <w:t>سیستم صفحه ی درس را به دانشجو نمایش می دهد.</w:t>
-      </w:r>
-    </w:p>
-    <w:p>
-      <w:pPr>
-        <w:pStyle w:val="ListParagraph"/>
-        <w:numPr>
-          <w:ilvl w:val="0"/>
-          <w:numId w:val="20"/>
-        </w:numPr>
-        <w:bidi/>
-        <w:jc w:val="both"/>
-        <w:rPr>
-          <w:rFonts w:asciiTheme="majorBidi" w:hAnsiTheme="majorBidi" w:cs="B Nazanin"/>
-          <w:sz w:val="28"/>
-          <w:szCs w:val="28"/>
-          <w:lang w:bidi="fa-IR"/>
-        </w:rPr>
-      </w:pPr>
-      <w:r>
-        <w:rPr>
-          <w:rFonts w:asciiTheme="majorBidi" w:hAnsiTheme="majorBidi" w:cs="B Nazanin" w:hint="cs"/>
-          <w:sz w:val="28"/>
-          <w:szCs w:val="28"/>
-          <w:rtl/>
-          <w:lang w:bidi="fa-IR"/>
-        </w:rPr>
-        <w:t xml:space="preserve">دانشجو </w:t>
-      </w:r>
-      <w:r>
-        <w:rPr>
-          <w:rFonts w:asciiTheme="majorBidi" w:hAnsiTheme="majorBidi" w:cs="B Nazanin" w:hint="cs"/>
-          <w:sz w:val="28"/>
-          <w:szCs w:val="28"/>
-          <w:rtl/>
-          <w:lang w:bidi="fa-IR"/>
-        </w:rPr>
-        <w:t>از صفحه ی درس برروی آزمون مورد نظر</w:t>
-      </w:r>
-      <w:r>
-        <w:rPr>
-          <w:rFonts w:asciiTheme="majorBidi" w:hAnsiTheme="majorBidi" w:cs="B Nazanin" w:hint="cs"/>
-          <w:sz w:val="28"/>
-          <w:szCs w:val="28"/>
-          <w:rtl/>
-          <w:lang w:bidi="fa-IR"/>
-        </w:rPr>
-        <w:t xml:space="preserve"> را انتخاب می کند.</w:t>
-      </w:r>
-    </w:p>
-    <w:p>
-      <w:pPr>
-        <w:pStyle w:val="ListParagraph"/>
-        <w:numPr>
-          <w:ilvl w:val="0"/>
-          <w:numId w:val="20"/>
-        </w:numPr>
-        <w:bidi/>
-        <w:jc w:val="both"/>
-        <w:rPr>
-          <w:rFonts w:asciiTheme="majorBidi" w:hAnsiTheme="majorBidi" w:cs="B Nazanin"/>
-          <w:sz w:val="28"/>
-          <w:szCs w:val="28"/>
-          <w:lang w:bidi="fa-IR"/>
-        </w:rPr>
-      </w:pPr>
-      <w:r>
-        <w:rPr>
-          <w:rFonts w:asciiTheme="majorBidi" w:hAnsiTheme="majorBidi" w:cs="B Nazanin" w:hint="cs"/>
-          <w:sz w:val="28"/>
-          <w:szCs w:val="28"/>
-          <w:rtl/>
-          <w:lang w:bidi="fa-IR"/>
-        </w:rPr>
-        <w:t xml:space="preserve">سیستم </w:t>
-      </w:r>
-      <w:r>
-        <w:rPr>
-          <w:rFonts w:asciiTheme="majorBidi" w:hAnsiTheme="majorBidi" w:cs="B Nazanin" w:hint="cs"/>
-          <w:sz w:val="28"/>
-          <w:szCs w:val="28"/>
-          <w:rtl/>
-          <w:lang w:bidi="fa-IR"/>
-        </w:rPr>
-        <w:t>صفحه ی آزمون را برای دانشجو نمایش می دهد و در صورتی که زمان آزمون فرارسیده باشد، به دانشجو امکان شرکت در آزمون را می دهد</w:t>
-      </w:r>
-      <w:r>
-        <w:rPr>
-          <w:rFonts w:asciiTheme="majorBidi" w:hAnsiTheme="majorBidi" w:cs="B Nazanin" w:hint="cs"/>
-          <w:sz w:val="28"/>
-          <w:szCs w:val="28"/>
-          <w:rtl/>
-          <w:lang w:bidi="fa-IR"/>
-        </w:rPr>
-        <w:t>.</w:t>
-      </w:r>
-    </w:p>
-    <w:p>
-      <w:pPr>
-        <w:pStyle w:val="ListParagraph"/>
-        <w:numPr>
-          <w:ilvl w:val="0"/>
-          <w:numId w:val="21"/>
-        </w:numPr>
-        <w:bidi/>
-        <w:jc w:val="both"/>
-        <w:rPr>
-          <w:rFonts w:asciiTheme="majorBidi" w:hAnsiTheme="majorBidi" w:cs="B Nazanin"/>
-          <w:sz w:val="28"/>
-          <w:szCs w:val="28"/>
-          <w:lang w:bidi="fa-IR"/>
-        </w:rPr>
-      </w:pPr>
-      <w:r>
-        <w:rPr>
-          <w:rFonts w:asciiTheme="majorBidi" w:hAnsiTheme="majorBidi" w:cs="B Nazanin" w:hint="cs"/>
-          <w:sz w:val="28"/>
-          <w:szCs w:val="28"/>
-          <w:rtl/>
-          <w:lang w:bidi="fa-IR"/>
-        </w:rPr>
-        <w:t>دانشجو در زمان تعیین شده، شرکت در آزمون را انتخاب می کند.</w:t>
-      </w:r>
-    </w:p>
-    <w:p>
-      <w:pPr>
-        <w:pStyle w:val="ListParagraph"/>
-        <w:numPr>
-          <w:ilvl w:val="0"/>
-          <w:numId w:val="21"/>
-        </w:numPr>
-        <w:bidi/>
-        <w:jc w:val="both"/>
-        <w:rPr>
-          <w:rFonts w:asciiTheme="majorBidi" w:hAnsiTheme="majorBidi" w:cs="B Nazanin"/>
-          <w:sz w:val="28"/>
-          <w:szCs w:val="28"/>
-          <w:lang w:bidi="fa-IR"/>
-        </w:rPr>
-      </w:pPr>
-      <w:r>
-        <w:rPr>
-          <w:rFonts w:asciiTheme="majorBidi" w:hAnsiTheme="majorBidi" w:cs="B Nazanin" w:hint="cs"/>
-          <w:sz w:val="28"/>
-          <w:szCs w:val="28"/>
-          <w:rtl/>
-          <w:lang w:bidi="fa-IR"/>
-        </w:rPr>
-        <w:t>سیستم سوالات را به دانشجو نمایش می دهد.</w:t>
-      </w:r>
-    </w:p>
-    <w:p>
-      <w:pPr>
-        <w:pStyle w:val="ListParagraph"/>
-        <w:numPr>
-          <w:ilvl w:val="0"/>
-          <w:numId w:val="22"/>
-        </w:numPr>
-        <w:bidi/>
-        <w:jc w:val="both"/>
-        <w:rPr>
-          <w:rFonts w:asciiTheme="majorBidi" w:hAnsiTheme="majorBidi" w:cs="B Nazanin"/>
-          <w:sz w:val="28"/>
-          <w:szCs w:val="28"/>
-          <w:lang w:bidi="fa-IR"/>
-        </w:rPr>
-      </w:pPr>
-      <w:r>
-        <w:rPr>
-          <w:rFonts w:asciiTheme="majorBidi" w:hAnsiTheme="majorBidi" w:cs="B Nazanin" w:hint="cs"/>
-          <w:sz w:val="28"/>
-          <w:szCs w:val="28"/>
-          <w:rtl/>
-          <w:lang w:bidi="fa-IR"/>
-        </w:rPr>
-        <w:t>دانشجو به سوالات پاسخ داده و پاسخ های خود را ثبت می کند.</w:t>
-      </w:r>
-    </w:p>
-    <w:p>
-      <w:pPr>
-        <w:pStyle w:val="ListParagraph"/>
-        <w:numPr>
-          <w:ilvl w:val="0"/>
-          <w:numId w:val="22"/>
-        </w:numPr>
-        <w:bidi/>
-        <w:jc w:val="both"/>
-        <w:rPr>
-          <w:rFonts w:asciiTheme="majorBidi" w:hAnsiTheme="majorBidi" w:cs="B Nazanin"/>
-          <w:sz w:val="28"/>
-          <w:szCs w:val="28"/>
-          <w:lang w:bidi="fa-IR"/>
-        </w:rPr>
-      </w:pPr>
-      <w:r>
-        <w:rPr>
-          <w:rFonts w:asciiTheme="majorBidi" w:hAnsiTheme="majorBidi" w:cs="B Nazanin" w:hint="cs"/>
-          <w:sz w:val="28"/>
-          <w:szCs w:val="28"/>
-          <w:rtl/>
-          <w:lang w:bidi="fa-IR"/>
-        </w:rPr>
-        <w:t>سیستم پاسخ های دانشجو را بررسی کرده و با پاسخ نامه قرار داده شده توسط استاد تطبیق می دهد و نمره او را محاسبه می کند.</w:t>
-      </w:r>
-    </w:p>
-    <w:p>
-      <w:pPr>
-        <w:bidi/>
-        <w:jc w:val="both"/>
-        <w:rPr>
-          <w:rFonts w:asciiTheme="majorBidi" w:hAnsiTheme="majorBidi" w:cs="B Nazanin"/>
-          <w:sz w:val="28"/>
-          <w:szCs w:val="28"/>
-          <w:rtl/>
-          <w:lang w:bidi="fa-IR"/>
-        </w:rPr>
-      </w:pPr>
-    </w:p>
-    <w:p>
-      <w:pPr>
-        <w:bidi/>
-        <w:jc w:val="both"/>
-        <w:rPr>
-          <w:rFonts w:asciiTheme="majorBidi" w:hAnsiTheme="majorBidi" w:cs="B Nazanin"/>
-          <w:sz w:val="28"/>
-          <w:szCs w:val="28"/>
-          <w:lang w:bidi="fa-IR"/>
-        </w:rPr>
-      </w:pPr>
-      <w:r>
-        <w:rPr>
-          <w:rFonts w:asciiTheme="majorBidi" w:hAnsiTheme="majorBidi" w:cs="B Nazanin" w:hint="cs"/>
-          <w:sz w:val="28"/>
-          <w:szCs w:val="28"/>
-          <w:rtl/>
-          <w:lang w:bidi="fa-IR"/>
-        </w:rPr>
-        <w:t>سناریو 9: ویرایش اطلاعات کاربری</w:t>
+          <w:lang w:bidi="fa-IR"/>
+        </w:rPr>
+      </w:pPr>
+      <w:r>
+        <w:rPr>
+          <w:rFonts w:asciiTheme="majorBidi" w:hAnsiTheme="majorBidi" w:cs="B Nazanin" w:hint="cs"/>
+          <w:sz w:val="28"/>
+          <w:szCs w:val="28"/>
+          <w:rtl/>
+          <w:lang w:bidi="fa-IR"/>
+        </w:rPr>
+        <w:t xml:space="preserve">سناریو </w:t>
+      </w:r>
+      <w:r>
+        <w:rPr>
+          <w:rFonts w:asciiTheme="majorBidi" w:hAnsiTheme="majorBidi" w:cs="B Nazanin"/>
+          <w:sz w:val="28"/>
+          <w:szCs w:val="28"/>
+          <w:lang w:bidi="fa-IR"/>
+        </w:rPr>
+        <w:t>7</w:t>
+      </w:r>
+      <w:r>
+        <w:rPr>
+          <w:rFonts w:asciiTheme="majorBidi" w:hAnsiTheme="majorBidi" w:cs="B Nazanin" w:hint="cs"/>
+          <w:sz w:val="28"/>
+          <w:szCs w:val="28"/>
+          <w:rtl/>
+          <w:lang w:bidi="fa-IR"/>
+        </w:rPr>
+        <w:t>: ویرایش اطلاعات کاربری</w:t>
       </w:r>
     </w:p>
     <w:p>
@@ -2272,7 +1795,6 @@
           <w:rtl/>
           <w:lang w:bidi="fa-IR"/>
         </w:rPr>
-        <w:lastRenderedPageBreak/>
         <w:t>سیستم صفحه ویرایش اطلاعات را به کاربر نمایش می دهد. در این صفحه اطلاعاتی که کاربر در هنگام ثبت نام وارد کرده بود نمایش داده می شود و امکان تغییر آن ها وجود دارد.</w:t>
       </w:r>
     </w:p>
@@ -2362,7 +1884,27 @@
           <w:rtl/>
           <w:lang w:bidi="fa-IR"/>
         </w:rPr>
-        <w:t>سناریو 10: ویرایش اطلاعات درس توسط استاد</w:t>
+        <w:t>سناریو</w:t>
+      </w:r>
+      <w:r>
+        <w:rPr>
+          <w:rFonts w:asciiTheme="majorBidi" w:hAnsiTheme="majorBidi" w:cs="B Nazanin" w:hint="cs"/>
+          <w:sz w:val="28"/>
+          <w:szCs w:val="28"/>
+          <w:rtl/>
+          <w:lang w:bidi="fa-IR"/>
+        </w:rPr>
+        <w:t xml:space="preserve"> 8</w:t>
+      </w:r>
+      <w:r>
+        <w:rPr>
+          <w:rFonts w:asciiTheme="majorBidi" w:hAnsiTheme="majorBidi" w:cs="B Nazanin" w:hint="cs"/>
+          <w:sz w:val="28"/>
+          <w:szCs w:val="28"/>
+          <w:rtl/>
+          <w:lang w:bidi="fa-IR"/>
+        </w:rPr>
+        <w:t>: ویرایش اطلاعات درس توسط استاد</w:t>
       </w:r>
     </w:p>
     <w:p>
@@ -2459,6 +2001,7 @@
           <w:rFonts w:asciiTheme="majorBidi" w:hAnsiTheme="majorBidi" w:cs="B Nazanin"/>
           <w:sz w:val="28"/>
           <w:szCs w:val="28"/>
+          <w:rtl/>
           <w:lang w:bidi="fa-IR"/>
         </w:rPr>
       </w:pPr>
@@ -2475,66 +2018,50 @@
     </w:p>
     <w:p>
       <w:pPr>
-        <w:bidi/>
-        <w:jc w:val="both"/>
-        <w:rPr>
-          <w:rFonts w:asciiTheme="majorBidi" w:hAnsiTheme="majorBidi" w:cs="B Nazanin"/>
-          <w:sz w:val="28"/>
-          <w:szCs w:val="28"/>
-          <w:lang w:bidi="fa-IR"/>
-        </w:rPr>
-      </w:pPr>
-    </w:p>
-    <w:p>
-      <w:pPr>
-        <w:bidi/>
-        <w:jc w:val="both"/>
-        <w:rPr>
-          <w:rFonts w:asciiTheme="majorBidi" w:hAnsiTheme="majorBidi" w:cs="B Nazanin"/>
-          <w:sz w:val="28"/>
-          <w:szCs w:val="28"/>
-          <w:rtl/>
-          <w:lang w:bidi="fa-IR"/>
-        </w:rPr>
-      </w:pPr>
-    </w:p>
-    <w:p>
-      <w:pPr>
-        <w:bidi/>
-        <w:jc w:val="both"/>
-        <w:rPr>
-          <w:rFonts w:asciiTheme="majorBidi" w:hAnsiTheme="majorBidi" w:cs="B Nazanin"/>
-          <w:sz w:val="28"/>
-          <w:szCs w:val="28"/>
-          <w:rtl/>
-          <w:lang w:bidi="fa-IR"/>
-        </w:rPr>
-      </w:pPr>
-      <w:r>
-        <w:rPr>
-          <w:rFonts w:asciiTheme="majorBidi" w:hAnsiTheme="majorBidi" w:cs="B Nazanin" w:hint="cs"/>
-          <w:sz w:val="28"/>
-          <w:szCs w:val="28"/>
-          <w:rtl/>
-          <w:lang w:bidi="fa-IR"/>
-        </w:rPr>
+        <w:rPr>
+          <w:rFonts w:asciiTheme="majorBidi" w:hAnsiTheme="majorBidi" w:cs="B Nazanin"/>
+          <w:sz w:val="28"/>
+          <w:szCs w:val="28"/>
+          <w:rtl/>
+          <w:lang w:bidi="fa-IR"/>
+        </w:rPr>
+      </w:pPr>
+      <w:r>
+        <w:rPr>
+          <w:rFonts w:asciiTheme="majorBidi" w:hAnsiTheme="majorBidi" w:cs="B Nazanin"/>
+          <w:sz w:val="28"/>
+          <w:szCs w:val="28"/>
+          <w:rtl/>
+          <w:lang w:bidi="fa-IR"/>
+        </w:rPr>
+        <w:br w:type="page"/>
+      </w:r>
+    </w:p>
+    <w:p>
+      <w:pPr>
+        <w:bidi/>
+        <w:jc w:val="both"/>
+        <w:rPr>
+          <w:rFonts w:asciiTheme="majorBidi" w:hAnsiTheme="majorBidi" w:cs="B Nazanin"/>
+          <w:sz w:val="28"/>
+          <w:szCs w:val="28"/>
+          <w:lang w:bidi="fa-IR"/>
+        </w:rPr>
+      </w:pPr>
+      <w:r>
+        <w:rPr>
+          <w:rFonts w:asciiTheme="majorBidi" w:hAnsiTheme="majorBidi" w:cs="B Nazanin" w:hint="cs"/>
+          <w:sz w:val="28"/>
+          <w:szCs w:val="28"/>
+          <w:rtl/>
+          <w:lang w:bidi="fa-IR"/>
+        </w:rPr>
+        <w:lastRenderedPageBreak/>
         <w:t>طراحی مدل منطقی پایگاه داده</w:t>
       </w:r>
     </w:p>
     <w:p>
       <w:pPr>
-        <w:bidi/>
-        <w:jc w:val="both"/>
-        <w:rPr>
-          <w:rFonts w:asciiTheme="majorBidi" w:hAnsiTheme="majorBidi" w:cs="B Nazanin"/>
-          <w:sz w:val="28"/>
-          <w:szCs w:val="28"/>
-          <w:lang w:bidi="fa-IR"/>
-        </w:rPr>
-      </w:pPr>
-    </w:p>
-    <w:p>
-      <w:pPr>
         <w:pStyle w:val="NormalWeb"/>
       </w:pPr>
       <w:r>
@@ -2542,10 +2069,10 @@
           <w:noProof/>
         </w:rPr>
         <w:drawing>
-          <wp:inline distT="0" distB="0" distL="0" distR="0" wp14:anchorId="332D11A0" wp14:editId="6CC71DBC">
-            <wp:extent cx="5943600" cy="3012440"/>
-            <wp:effectExtent l="0" t="0" r="0" b="0"/>
-            <wp:docPr id="1123120405" name="Picture 1"/>
+          <wp:inline distT="0" distB="0" distL="0" distR="0" wp14:anchorId="244678FE" wp14:editId="737A4BBC">
+            <wp:extent cx="5943600" cy="2660015"/>
+            <wp:effectExtent l="0" t="0" r="0" b="6985"/>
+            <wp:docPr id="164826381" name="Picture 1"/>
             <wp:cNvGraphicFramePr>
               <a:graphicFrameLocks xmlns:a="http://schemas.openxmlformats.org/drawingml/2006/main" noChangeAspect="1"/>
             </wp:cNvGraphicFramePr>
@@ -2574,7 +2101,7 @@
                   <pic:spPr bwMode="auto">
                     <a:xfrm>
                       <a:off x="0" y="0"/>
-                      <a:ext cx="5943600" cy="3012440"/>
+                      <a:ext cx="5943600" cy="2660015"/>
                     </a:xfrm>
                     <a:prstGeom prst="rect">
                       <a:avLst/>
@@ -2590,6 +2117,11 @@
           </wp:inline>
         </w:drawing>
       </w:r>
+    </w:p>
+    <w:p>
+      <w:pPr>
+        <w:pStyle w:val="NormalWeb"/>
+      </w:pPr>
     </w:p>
     <w:p>
       <w:pPr>

</xml_diff>